<commit_message>
C7 Finish. C6 update diagram
</commit_message>
<xml_diff>
--- a/C6-BlockDiagram.docx
+++ b/C6-BlockDiagram.docx
@@ -789,15 +789,7 @@
                 <w:sz w:val="26"/>
                 <w:szCs w:val="28"/>
               </w:rPr>
-              <m:t>Pbe</m:t>
-            </m:r>
-            <m:r>
-              <w:rPr>
-                <w:rFonts w:ascii="Cambria Math" w:hAnsi="Cambria Math"/>
-                <w:sz w:val="26"/>
-                <w:szCs w:val="28"/>
-              </w:rPr>
-              <m:t>st</m:t>
+              <m:t>Pbest</m:t>
             </m:r>
           </m:e>
           <m:sub>
@@ -835,23 +827,7 @@
             <w:sz w:val="26"/>
             <w:szCs w:val="28"/>
           </w:rPr>
-          <m:t>Gbest(</m:t>
-        </m:r>
-        <m:r>
-          <w:rPr>
-            <w:rFonts w:ascii="Cambria Math" w:eastAsiaTheme="minorEastAsia" w:hAnsi="Cambria Math"/>
-            <w:sz w:val="26"/>
-            <w:szCs w:val="28"/>
-          </w:rPr>
-          <m:t>t</m:t>
-        </m:r>
-        <m:r>
-          <w:rPr>
-            <w:rFonts w:ascii="Cambria Math" w:eastAsiaTheme="minorEastAsia" w:hAnsi="Cambria Math"/>
-            <w:sz w:val="26"/>
-            <w:szCs w:val="28"/>
-          </w:rPr>
-          <m:t>)</m:t>
+          <m:t>Gbest(t)</m:t>
         </m:r>
       </m:oMath>
       <w:r>
@@ -862,8 +838,6 @@
         </w:rPr>
         <w:t>.</w:t>
       </w:r>
-      <w:bookmarkStart w:id="0" w:name="_GoBack"/>
-      <w:bookmarkEnd w:id="0"/>
     </w:p>
     <w:p>
       <w:pPr>
@@ -1034,6 +1008,8 @@
         </w:rPr>
         <w:t xml:space="preserve"> đồ hệ thống bằng sơ đồi khối sau:</w:t>
       </w:r>
+      <w:bookmarkStart w:id="0" w:name="_GoBack"/>
+      <w:bookmarkEnd w:id="0"/>
     </w:p>
     <w:p>
       <w:pPr>
@@ -1056,9 +1032,9 @@
         </w:rPr>
         <w:drawing>
           <wp:inline distT="0" distB="0" distL="0" distR="0">
-            <wp:extent cx="4831878" cy="6876288"/>
-            <wp:effectExtent l="0" t="0" r="6985" b="1270"/>
-            <wp:docPr id="2" name="Picture 2" descr="F:\luanvanword\C6-BlockDiagram\IPS.png"/>
+            <wp:extent cx="4882896" cy="7090581"/>
+            <wp:effectExtent l="0" t="0" r="0" b="0"/>
+            <wp:docPr id="1" name="Picture 1" descr="F:\luanvanword\C6-BlockDiagram\IPS.png"/>
             <wp:cNvGraphicFramePr>
               <a:graphicFrameLocks xmlns:a="http://schemas.openxmlformats.org/drawingml/2006/main" noChangeAspect="1"/>
             </wp:cNvGraphicFramePr>
@@ -1066,7 +1042,7 @@
               <a:graphicData uri="http://schemas.openxmlformats.org/drawingml/2006/picture">
                 <pic:pic xmlns:pic="http://schemas.openxmlformats.org/drawingml/2006/picture">
                   <pic:nvPicPr>
-                    <pic:cNvPr id="0" name="Picture 2" descr="F:\luanvanword\C6-BlockDiagram\IPS.png"/>
+                    <pic:cNvPr id="0" name="Picture 1" descr="F:\luanvanword\C6-BlockDiagram\IPS.png"/>
                     <pic:cNvPicPr>
                       <a:picLocks noChangeAspect="1" noChangeArrowheads="1"/>
                     </pic:cNvPicPr>
@@ -1087,7 +1063,7 @@
                   <pic:spPr bwMode="auto">
                     <a:xfrm>
                       <a:off x="0" y="0"/>
-                      <a:ext cx="4832916" cy="6877765"/>
+                      <a:ext cx="4886416" cy="7095692"/>
                     </a:xfrm>
                     <a:prstGeom prst="rect">
                       <a:avLst/>

</xml_diff>